<commit_message>
update with mac makdoc
</commit_message>
<xml_diff>
--- a/main.docx
+++ b/main.docx
@@ -2,6 +2,22 @@
 <file path=word/document.xml><?xml version="1.0" encoding="utf-8"?>
 <w:document xmlns:w="http://schemas.openxmlformats.org/wordprocessingml/2006/main" xmlns:m="http://schemas.openxmlformats.org/officeDocument/2006/math" xmlns:r="http://schemas.openxmlformats.org/officeDocument/2006/relationships" xmlns:o="urn:schemas-microsoft-com:office:office" xmlns:v="urn:schemas-microsoft-com:vml" xmlns:w10="urn:schemas-microsoft-com:office:word" xmlns:a="http://schemas.openxmlformats.org/drawingml/2006/main" xmlns:pic="http://schemas.openxmlformats.org/drawingml/2006/picture" xmlns:wp="http://schemas.openxmlformats.org/drawingml/2006/wordprocessingDrawing">
   <w:body>
+    <w:p>
+      <w:pPr>
+        <w:pStyle w:val="Title"/>
+      </w:pPr>
+      <w:r>
+        <w:t xml:space="preserve">Resume - Ray Yan</w:t>
+      </w:r>
+    </w:p>
+    <w:p>
+      <w:pPr>
+        <w:pStyle w:val="Author"/>
+      </w:pPr>
+      <w:r>
+        <w:t xml:space="preserve">Ray Yan (Kin Long Yan)</w:t>
+      </w:r>
+    </w:p>
     <w:p>
       <w:pPr>
         <w:pStyle w:val="FirstParagraph"/>
@@ -26,6 +42,12 @@
       </w:r>
       <w:r>
         <w:br/>
+      </w:r>
+      <w:r>
+        <w:t xml:space="preserve">Email:</w:t>
+      </w:r>
+      <w:r>
+        <w:t xml:space="preserve"> </w:t>
       </w:r>
       <w:hyperlink r:id="rId9">
         <w:r>
@@ -49,6 +71,12 @@
       <w:r>
         <w:t xml:space="preserve"> </w:t>
       </w:r>
+      <w:r>
+        <w:t xml:space="preserve">GitHub:</w:t>
+      </w:r>
+      <w:r>
+        <w:t xml:space="preserve"> </w:t>
+      </w:r>
       <w:hyperlink r:id="rId10">
         <w:r>
           <w:rPr>
@@ -68,6 +96,12 @@
           <m:t>|</m:t>
         </m:r>
       </m:oMath>
+      <w:r>
+        <w:t xml:space="preserve"> </w:t>
+      </w:r>
+      <w:r>
+        <w:t xml:space="preserve">LinkedIn:</w:t>
+      </w:r>
       <w:r>
         <w:t xml:space="preserve"> </w:t>
       </w:r>
@@ -501,7 +535,7 @@
         <w:t xml:space="preserve"> </w:t>
       </w:r>
       <w:r>
-        <w:t xml:space="preserve">Design, implement, and maintain CI/CD pipelines using Jenkins and Bitbucket for deploying Web Applications, Android, and iOS applications in enterprise environments. Performed pipeline reconfiguration, ongoing maintenance, future pipeline development, and troubleshooting of deployment issues. Developed automation scripts using Shell, Python, and Jenkins Groovy scripts for CI/CD processes while implementing containerization solutions.</w:t>
+        <w:t xml:space="preserve">Design, implement, and maintain CI/CD pipelines using Jenkins and Bitbucket for deploying Web Applications, Android, and iOS applications in enterprise environments. Developed complex Jenkins Groovy scripts for pipeline automation, custom build steps, and deployment orchestration. Performed pipeline reconfiguration, ongoing maintenance, future pipeline development, and troubleshooting of deployment issues. Created automation scripts using Shell, Python, and extensive Jenkins Groovy scripting for CI/CD processes while implementing containerization solutions.</w:t>
       </w:r>
       <w:r>
         <w:t xml:space="preserve"> </w:t>

</xml_diff>

<commit_message>
update with macos desc
</commit_message>
<xml_diff>
--- a/main.docx
+++ b/main.docx
@@ -333,6 +333,27 @@
           <w:b/>
           <w:bCs/>
         </w:rPr>
+        <w:t xml:space="preserve">Infrastructure &amp; System Support:</w:t>
+      </w:r>
+      <w:r>
+        <w:t xml:space="preserve"> </w:t>
+      </w:r>
+      <w:r>
+        <w:t xml:space="preserve">Infrastructure automation, Shell scripting, Jenkins Groovy, Ansible (some experience), Linux (intermediate), macOS system management, capacity testing</w:t>
+      </w:r>
+      <w:r>
+        <w:br/>
+      </w:r>
+    </w:p>
+    <w:p>
+      <w:pPr>
+        <w:pStyle w:val="BodyText"/>
+      </w:pPr>
+      <w:r>
+        <w:rPr>
+          <w:b/>
+          <w:bCs/>
+        </w:rPr>
         <w:t xml:space="preserve">Monitoring &amp; Infrastructure:</w:t>
       </w:r>
       <w:r>
@@ -536,6 +557,26 @@
       </w:r>
       <w:r>
         <w:t xml:space="preserve">Design, implement, and maintain CI/CD pipelines using Jenkins and Bitbucket for deploying Web Applications, Android, and iOS applications in enterprise environments. Developed complex Jenkins Groovy scripts for pipeline automation, custom build steps, and deployment orchestration. Performed pipeline reconfiguration, ongoing maintenance, future pipeline development, and troubleshooting of deployment issues. Created automation scripts using Shell, Python, and extensive Jenkins Groovy scripting for CI/CD processes while implementing containerization solutions.</w:t>
+      </w:r>
+      <w:r>
+        <w:t xml:space="preserve"> </w:t>
+      </w:r>
+      <w:r>
+        <w:t xml:space="preserve"> </w:t>
+      </w:r>
+    </w:p>
+    <w:p>
+      <w:pPr>
+        <w:numPr>
+          <w:ilvl w:val="1"/>
+          <w:numId w:val="1003"/>
+        </w:numPr>
+      </w:pPr>
+      <w:r>
+        <w:t xml:space="preserve"> </w:t>
+      </w:r>
+      <w:r>
+        <w:t xml:space="preserve">Perform infrastructure automation including capacity testing and internal macOS upgrades with Time Machine backup management. Apply intermediate Linux and shell scripting knowledge with Python automation capabilities. Utilize some Ansible experience for configuration management while reviewing existing automation and proposing improvements in PCCWS infrastructure.</w:t>
       </w:r>
       <w:r>
         <w:t xml:space="preserve"> </w:t>

</xml_diff>